<commit_message>
[DANIEL] Update funconamiento interfaz tareas y añadido de nevas tareas y modificaciones varias
</commit_message>
<xml_diff>
--- a/Tasks System.docx
+++ b/Tasks System.docx
@@ -86,6 +86,7 @@
               <w:calendar w:val="gregorian"/>
             </w:date>
           </w:sdtPr>
+          <w:sdtEndPr/>
           <w:sdtContent>
             <w:tc>
               <w:tcPr>
@@ -290,35 +291,6 @@
         <w:pStyle w:val="Ttulo1"/>
       </w:pPr>
       <w:r>
-        <w:t>Requerimientos</w:t>
-      </w:r>
-    </w:p>
-    <w:p>
-      <w:pPr>
-        <w:tabs>
-          <w:tab w:val="left" w:pos="1421"/>
-        </w:tabs>
-      </w:pPr>
-    </w:p>
-    <w:p>
-      <w:pPr>
-        <w:tabs>
-          <w:tab w:val="left" w:pos="1421"/>
-        </w:tabs>
-      </w:pPr>
-    </w:p>
-    <w:p>
-      <w:pPr>
-        <w:tabs>
-          <w:tab w:val="left" w:pos="1421"/>
-        </w:tabs>
-      </w:pPr>
-    </w:p>
-    <w:p>
-      <w:pPr>
-        <w:pStyle w:val="Ttulo1"/>
-      </w:pPr>
-      <w:r>
         <w:t>Funcionamiento</w:t>
       </w:r>
     </w:p>
@@ -408,10 +380,25 @@
     </w:p>
     <w:p>
       <w:pPr>
+        <w:pStyle w:val="Prrafodelista"/>
+        <w:numPr>
+          <w:ilvl w:val="0"/>
+          <w:numId w:val="2"/>
+        </w:numPr>
         <w:tabs>
           <w:tab w:val="left" w:pos="1421"/>
         </w:tabs>
       </w:pPr>
+      <w:r>
+        <w:t>Visor de Tareas</w:t>
+      </w:r>
+    </w:p>
+    <w:p>
+      <w:pPr>
+        <w:tabs>
+          <w:tab w:val="left" w:pos="1421"/>
+        </w:tabs>
+      </w:pPr>
     </w:p>
     <w:p>
       <w:pPr>
@@ -419,11 +406,122 @@
       </w:pPr>
       <w:proofErr w:type="spellStart"/>
       <w:r>
+        <w:t>Tasks</w:t>
+      </w:r>
+      <w:proofErr w:type="spellEnd"/>
+      <w:r>
+        <w:t xml:space="preserve"> </w:t>
+      </w:r>
+      <w:proofErr w:type="spellStart"/>
+      <w:r>
+        <w:t>Manger</w:t>
+      </w:r>
+      <w:proofErr w:type="spellEnd"/>
+    </w:p>
+    <w:p/>
+    <w:p>
+      <w:r>
+        <w:t xml:space="preserve">El </w:t>
+      </w:r>
+      <w:proofErr w:type="spellStart"/>
+      <w:r>
+        <w:t>tasks</w:t>
+      </w:r>
+      <w:proofErr w:type="spellEnd"/>
+      <w:r>
+        <w:t xml:space="preserve"> manager se encarga de llamar a las funciones que forman el comportamiento de cada una de las tareas guardadas en sus listas. Presenta diversas listas entre las cuales encontramos:</w:t>
+      </w:r>
+    </w:p>
+    <w:p>
+      <w:pPr>
+        <w:pStyle w:val="Prrafodelista"/>
+        <w:numPr>
+          <w:ilvl w:val="0"/>
+          <w:numId w:val="2"/>
+        </w:numPr>
+      </w:pPr>
+      <w:proofErr w:type="spellStart"/>
+      <w:r>
         <w:lastRenderedPageBreak/>
+        <w:t>Game</w:t>
+      </w:r>
+      <w:proofErr w:type="spellEnd"/>
+      <w:r>
+        <w:t xml:space="preserve"> </w:t>
+      </w:r>
+      <w:proofErr w:type="spellStart"/>
+      <w:r>
+        <w:t>tasks</w:t>
+      </w:r>
+      <w:proofErr w:type="spellEnd"/>
+      <w:r>
+        <w:t>: lista con todas las tareas del juego.</w:t>
+      </w:r>
+    </w:p>
+    <w:p>
+      <w:pPr>
+        <w:pStyle w:val="Prrafodelista"/>
+        <w:numPr>
+          <w:ilvl w:val="0"/>
+          <w:numId w:val="2"/>
+        </w:numPr>
+      </w:pPr>
+      <w:r>
+        <w:t xml:space="preserve">Active </w:t>
+      </w:r>
+      <w:proofErr w:type="spellStart"/>
+      <w:r>
+        <w:t>tasks</w:t>
+      </w:r>
+      <w:proofErr w:type="spellEnd"/>
+      <w:r>
+        <w:t>: Lista con las tareas del juego que están actualmente siendo “</w:t>
+      </w:r>
+      <w:proofErr w:type="spellStart"/>
+      <w:r>
+        <w:t>checkeadas</w:t>
+      </w:r>
+      <w:proofErr w:type="spellEnd"/>
+      <w:r>
+        <w:t>” y actualizadas. Aquí encontramos las tareas que el jugador debe de realizar en este momento.</w:t>
+      </w:r>
+    </w:p>
+    <w:p>
+      <w:pPr>
+        <w:pStyle w:val="Prrafodelista"/>
+        <w:numPr>
+          <w:ilvl w:val="0"/>
+          <w:numId w:val="2"/>
+        </w:numPr>
+      </w:pPr>
+      <w:proofErr w:type="spellStart"/>
+      <w:r>
+        <w:t>Failed</w:t>
+      </w:r>
+      <w:proofErr w:type="spellEnd"/>
+      <w:r>
+        <w:t xml:space="preserve"> </w:t>
+      </w:r>
+      <w:proofErr w:type="spellStart"/>
+      <w:r>
         <w:t>Tasks</w:t>
       </w:r>
       <w:proofErr w:type="spellEnd"/>
       <w:r>
+        <w:t>: Lista con todas aquellas tareas que el jugador ha fallado.</w:t>
+      </w:r>
+    </w:p>
+    <w:p/>
+    <w:p>
+      <w:pPr>
+        <w:pStyle w:val="Ttulo2"/>
+      </w:pPr>
+      <w:proofErr w:type="spellStart"/>
+      <w:r>
+        <w:t>Tasks</w:t>
+      </w:r>
+      <w:proofErr w:type="spellEnd"/>
+      <w:r>
         <w:t xml:space="preserve"> </w:t>
       </w:r>
       <w:proofErr w:type="spellStart"/>
@@ -431,17 +529,99 @@
         <w:t>Manger</w:t>
       </w:r>
       <w:proofErr w:type="spellEnd"/>
+      <w:r>
+        <w:t xml:space="preserve"> Editor</w:t>
+      </w:r>
     </w:p>
     <w:p/>
+    <w:p>
+      <w:r>
+        <w:t xml:space="preserve">Se trata de una extensión del editor que </w:t>
+      </w:r>
+      <w:proofErr w:type="spellStart"/>
+      <w:r>
+        <w:t>tasks</w:t>
+      </w:r>
+      <w:proofErr w:type="spellEnd"/>
+      <w:r>
+        <w:t xml:space="preserve"> manager ya tiene de por sí. Su intención es facilitar en tiempo de ejecución el </w:t>
+      </w:r>
+      <w:proofErr w:type="spellStart"/>
+      <w:r>
+        <w:t>debugueado</w:t>
+      </w:r>
+      <w:proofErr w:type="spellEnd"/>
+      <w:r>
+        <w:t xml:space="preserve"> de la ejecución de las tareas activas en el propio juego. Utiliza colores para determinar el estado de cada tarea:</w:t>
+      </w:r>
+    </w:p>
+    <w:p>
+      <w:pPr>
+        <w:pStyle w:val="Prrafodelista"/>
+        <w:numPr>
+          <w:ilvl w:val="0"/>
+          <w:numId w:val="2"/>
+        </w:numPr>
+      </w:pPr>
+      <w:r>
+        <w:t>Rojo: Tarea completada de forma NO satisfactoria.</w:t>
+      </w:r>
+    </w:p>
+    <w:p>
+      <w:pPr>
+        <w:pStyle w:val="Prrafodelista"/>
+        <w:numPr>
+          <w:ilvl w:val="0"/>
+          <w:numId w:val="2"/>
+        </w:numPr>
+      </w:pPr>
+      <w:r>
+        <w:t>Verde: Tarea completada satisfactoriamente</w:t>
+      </w:r>
+    </w:p>
+    <w:p>
+      <w:pPr>
+        <w:pStyle w:val="Prrafodelista"/>
+        <w:numPr>
+          <w:ilvl w:val="0"/>
+          <w:numId w:val="2"/>
+        </w:numPr>
+      </w:pPr>
+      <w:r>
+        <w:t>Azul: Tarea en ejecución.</w:t>
+      </w:r>
+    </w:p>
+    <w:p>
+      <w:pPr>
+        <w:pStyle w:val="Prrafodelista"/>
+        <w:numPr>
+          <w:ilvl w:val="0"/>
+          <w:numId w:val="2"/>
+        </w:numPr>
+      </w:pPr>
+      <w:r>
+        <w:t>Otro: Error causado por situación no definida</w:t>
+      </w:r>
+    </w:p>
     <w:p/>
+    <w:p>
+      <w:pPr>
+        <w:pStyle w:val="Ttulo2"/>
+      </w:pPr>
+      <w:proofErr w:type="spellStart"/>
+      <w:r>
+        <w:t>Tasks</w:t>
+      </w:r>
+      <w:proofErr w:type="spellEnd"/>
+    </w:p>
     <w:p/>
     <w:p>
-      <w:pPr>
-        <w:pStyle w:val="Ttulo2"/>
-      </w:pPr>
+      <w:r>
+        <w:t xml:space="preserve">Las tareas son fundamentalmente </w:t>
+      </w:r>
       <w:proofErr w:type="spellStart"/>
       <w:r>
-        <w:t>Tasks</w:t>
+        <w:t>Scriptable</w:t>
       </w:r>
       <w:proofErr w:type="spellEnd"/>
       <w:r>
@@ -449,33 +629,78 @@
       </w:r>
       <w:proofErr w:type="spellStart"/>
       <w:r>
-        <w:t>Manger</w:t>
+        <w:t>Objects</w:t>
       </w:r>
       <w:proofErr w:type="spellEnd"/>
       <w:r>
-        <w:t xml:space="preserve"> Editor</w:t>
-      </w:r>
-    </w:p>
-    <w:p/>
+        <w:t xml:space="preserve"> cada uno de los cuales representa un tipo de tarea. En este momento están categorizados del siguiente modo:</w:t>
+      </w:r>
+    </w:p>
+    <w:p>
+      <w:r>
+        <w:pict>
+          <v:shapetype id="_x0000_t75" coordsize="21600,21600" o:spt="75" o:preferrelative="t" path="m@4@5l@4@11@9@11@9@5xe" filled="f" stroked="f">
+            <v:stroke joinstyle="miter"/>
+            <v:formulas>
+              <v:f eqn="if lineDrawn pixelLineWidth 0"/>
+              <v:f eqn="sum @0 1 0"/>
+              <v:f eqn="sum 0 0 @1"/>
+              <v:f eqn="prod @2 1 2"/>
+              <v:f eqn="prod @3 21600 pixelWidth"/>
+              <v:f eqn="prod @3 21600 pixelHeight"/>
+              <v:f eqn="sum @0 0 1"/>
+              <v:f eqn="prod @6 1 2"/>
+              <v:f eqn="prod @7 21600 pixelWidth"/>
+              <v:f eqn="sum @8 21600 0"/>
+              <v:f eqn="prod @7 21600 pixelHeight"/>
+              <v:f eqn="sum @10 21600 0"/>
+            </v:formulas>
+            <v:path o:extrusionok="f" gradientshapeok="t" o:connecttype="rect"/>
+            <o:lock v:ext="edit" aspectratio="t"/>
+          </v:shapetype>
+          <v:shape id="_x0000_i1025" type="#_x0000_t75" style="width:425.05pt;height:195.45pt">
+            <v:imagedata r:id="rId9" o:title="TASKS GRAPH"/>
+          </v:shape>
+        </w:pict>
+      </w:r>
+    </w:p>
+    <w:p>
+      <w:pPr>
+        <w:tabs>
+          <w:tab w:val="left" w:pos="404"/>
+        </w:tabs>
+      </w:pPr>
+      <w:r>
+        <w:t>Las tareas simples son la unidad básica del sistema. Es una tarea con un objetivo y condición de fracaso (si fuera necesario). Las tareas complejas son contenedores que contienen otras tareas que se ejecutaran en orden (</w:t>
+      </w:r>
+      <w:r>
+        <w:t>secuencias</w:t>
+      </w:r>
+      <w:r>
+        <w:t>) o de forma aleatoria (</w:t>
+      </w:r>
+      <w:proofErr w:type="spellStart"/>
+      <w:r>
+        <w:t>random</w:t>
+      </w:r>
+      <w:proofErr w:type="spellEnd"/>
+      <w:r>
+        <w:t xml:space="preserve">). </w:t>
+      </w:r>
+    </w:p>
     <w:p>
       <w:bookmarkStart w:id="0" w:name="_GoBack"/>
       <w:bookmarkEnd w:id="0"/>
     </w:p>
-    <w:p/>
-    <w:p>
-      <w:pPr>
-        <w:pStyle w:val="Ttulo2"/>
-      </w:pPr>
-      <w:proofErr w:type="spellStart"/>
-      <w:r>
-        <w:t>Tasks</w:t>
-      </w:r>
-      <w:proofErr w:type="spellEnd"/>
-    </w:p>
-    <w:p/>
-    <w:p/>
+    <w:p>
+      <w:pPr>
+        <w:tabs>
+          <w:tab w:val="left" w:pos="935"/>
+        </w:tabs>
+      </w:pPr>
+    </w:p>
     <w:sectPr>
-      <w:headerReference w:type="default" r:id="rId9"/>
+      <w:headerReference w:type="default" r:id="rId10"/>
       <w:pgSz w:w="11906" w:h="16838"/>
       <w:pgMar w:top="1417" w:right="1701" w:bottom="1417" w:left="1701" w:header="708" w:footer="708" w:gutter="0"/>
       <w:cols w:space="708"/>
@@ -779,7 +1004,6 @@
     <w:lvl w:ilvl="0" w:tplc="63702AA4">
       <w:start w:val="1"/>
       <w:numFmt w:val="decimal"/>
-      <w:pStyle w:val="Ttulo1"/>
       <w:lvlText w:val="%1."/>
       <w:lvlJc w:val="left"/>
       <w:pPr>
@@ -1329,19 +1553,16 @@
     <w:link w:val="Ttulo1Car"/>
     <w:uiPriority w:val="9"/>
     <w:qFormat/>
-    <w:rsid w:val="00D21EEB"/>
+    <w:rsid w:val="00CB08B6"/>
     <w:pPr>
       <w:keepNext/>
       <w:keepLines/>
-      <w:numPr>
-        <w:numId w:val="1"/>
-      </w:numPr>
       <w:pBdr>
         <w:bottom w:val="single" w:sz="4" w:space="1" w:color="FFFFFF" w:themeColor="background1"/>
       </w:pBdr>
       <w:shd w:val="clear" w:color="auto" w:fill="595959" w:themeFill="text1" w:themeFillTint="A6"/>
       <w:spacing w:before="240" w:after="0"/>
-      <w:ind w:left="426"/>
+      <w:ind w:left="426" w:hanging="360"/>
       <w:outlineLvl w:val="0"/>
     </w:pPr>
     <w:rPr>
@@ -1381,6 +1602,7 @@
   <w:style w:type="character" w:default="1" w:styleId="Fuentedeprrafopredeter">
     <w:name w:val="Default Paragraph Font"/>
     <w:uiPriority w:val="1"/>
+    <w:semiHidden/>
     <w:unhideWhenUsed/>
   </w:style>
   <w:style w:type="table" w:default="1" w:styleId="Tablanormal">
@@ -1446,7 +1668,7 @@
     <w:basedOn w:val="Fuentedeprrafopredeter"/>
     <w:link w:val="Ttulo1"/>
     <w:uiPriority w:val="9"/>
-    <w:rsid w:val="00D21EEB"/>
+    <w:rsid w:val="00CB08B6"/>
     <w:rPr>
       <w:rFonts w:asciiTheme="majorHAnsi" w:eastAsiaTheme="majorEastAsia" w:hAnsiTheme="majorHAnsi" w:cstheme="majorBidi"/>
       <w:b/>
@@ -1597,7 +1819,7 @@
     <w:charset w:val="00"/>
     <w:family w:val="swiss"/>
     <w:pitch w:val="variable"/>
-    <w:sig w:usb0="E0002AFF" w:usb1="4000ACFF" w:usb2="00000001" w:usb3="00000000" w:csb0="000001FF" w:csb1="00000000"/>
+    <w:sig w:usb0="E4002EFF" w:usb1="C000247B" w:usb2="00000009" w:usb3="00000000" w:csb0="000001FF" w:csb1="00000000"/>
   </w:font>
   <w:font w:name="Courier New">
     <w:panose1 w:val="02070309020205020404"/>
@@ -1611,7 +1833,7 @@
     <w:charset w:val="00"/>
     <w:family w:val="roman"/>
     <w:pitch w:val="variable"/>
-    <w:sig w:usb0="E0002AFF" w:usb1="C0007843" w:usb2="00000009" w:usb3="00000000" w:csb0="000001FF" w:csb1="00000000"/>
+    <w:sig w:usb0="E0002EFF" w:usb1="C000785B" w:usb2="00000009" w:usb3="00000000" w:csb0="000001FF" w:csb1="00000000"/>
   </w:font>
   <w:font w:name="Wingdings">
     <w:panose1 w:val="05000000000000000000"/>
@@ -1632,7 +1854,7 @@
     <w:charset w:val="00"/>
     <w:family w:val="swiss"/>
     <w:pitch w:val="variable"/>
-    <w:sig w:usb0="A0002AEF" w:usb1="4000207B" w:usb2="00000000" w:usb3="00000000" w:csb0="000001FF" w:csb1="00000000"/>
+    <w:sig w:usb0="E4002EFF" w:usb1="C000247B" w:usb2="00000009" w:usb3="00000000" w:csb0="000001FF" w:csb1="00000000"/>
   </w:font>
 </w:fonts>
 </file>
@@ -1653,6 +1875,9 @@
   </w:compat>
   <w:rsids>
     <w:rsidRoot w:val="009D63F4"/>
+    <w:rsid w:val="00252C03"/>
+    <w:rsid w:val="00267067"/>
+    <w:rsid w:val="007441D9"/>
     <w:rsid w:val="00895CFC"/>
     <w:rsid w:val="009D63F4"/>
   </w:rsids>
@@ -2403,7 +2628,7 @@
 </file>
 
 <file path=customXml/itemProps2.xml><?xml version="1.0" encoding="utf-8"?>
-<ds:datastoreItem xmlns:ds="http://schemas.openxmlformats.org/officeDocument/2006/customXml" ds:itemID="{4DFA9F95-280E-48D6-A2E8-100733ABB6CD}">
+<ds:datastoreItem xmlns:ds="http://schemas.openxmlformats.org/officeDocument/2006/customXml" ds:itemID="{72F8E6B6-8396-4ABA-9A9B-47809E4F624F}">
   <ds:schemaRefs>
     <ds:schemaRef ds:uri="http://schemas.openxmlformats.org/officeDocument/2006/bibliography"/>
   </ds:schemaRefs>

</xml_diff>